<commit_message>
opd 5 lab dop
</commit_message>
<xml_diff>
--- a/OPD/Lab5/ОПД_ЛР5_Вар1555_P3115_Линейский_Аким_Евгеньевич.docx
+++ b/OPD/Lab5/ОПД_ЛР5_Вар1555_P3115_Линейский_Аким_Евгеньевич.docx
@@ -381,11 +381,11 @@
         <w:t>5</w:t>
       </w:r>
     </w:p>
-    <w:bookmarkStart w:id="0" w:name="_Toc178447396" w:displacedByCustomXml="next"/>
-    <w:bookmarkStart w:id="1" w:name="_Toc178448813" w:displacedByCustomXml="next"/>
+    <w:bookmarkStart w:id="0" w:name="_Toc191396019" w:displacedByCustomXml="next"/>
+    <w:bookmarkStart w:id="1" w:name="_Toc183954342" w:displacedByCustomXml="next"/>
     <w:bookmarkStart w:id="2" w:name="_Toc178448935" w:displacedByCustomXml="next"/>
-    <w:bookmarkStart w:id="3" w:name="_Toc183954342" w:displacedByCustomXml="next"/>
-    <w:bookmarkStart w:id="4" w:name="_Toc191396019" w:displacedByCustomXml="next"/>
+    <w:bookmarkStart w:id="3" w:name="_Toc178448813" w:displacedByCustomXml="next"/>
+    <w:bookmarkStart w:id="4" w:name="_Toc178447396" w:displacedByCustomXml="next"/>
     <w:sdt>
       <w:sdtPr>
         <w:rPr>
@@ -1283,40 +1283,36 @@
     </w:p>
     <w:p>
       <w:pPr>
-        <w:jc w:val="center"/>
-        <w:rPr>
-          <w:lang w:val="en-US"/>
-        </w:rPr>
-      </w:pPr>
+        <w:pStyle w:val="2"/>
+      </w:pPr>
+      <w:r>
+        <w:t>Дополнительное задание:</w:t>
+      </w:r>
     </w:p>
     <w:p>
-      <w:pPr>
-        <w:jc w:val="center"/>
-      </w:pPr>
       <w:r>
         <w:t>Написать программу, которая реализует ввод через ВУ-3 сначала кол-во символов, потом СТОП-СИМВОЛ. Далее осуществляется ввод через клавиатуру до тех, пока не закончатся символы или не встретиться СТОП слово.</w:t>
       </w:r>
     </w:p>
     <w:p>
-      <w:pPr>
-        <w:jc w:val="center"/>
-      </w:pPr>
       <w:r>
         <w:t>После завершения ввода необходимо вывести только введенные цифры в обратном порядке на текстовый принтер.</w:t>
       </w:r>
     </w:p>
     <w:p>
-      <w:pPr>
-        <w:jc w:val="center"/>
-      </w:pPr>
-      <w:r>
-        <w:t>СТОП-СЛОВО хранится как и любой другой символ.</w:t>
+      <w:r>
+        <w:t xml:space="preserve">СТОП-СЛОВО </w:t>
+      </w:r>
+      <w:proofErr w:type="gramStart"/>
+      <w:r>
+        <w:t>хранится</w:t>
+      </w:r>
+      <w:proofErr w:type="gramEnd"/>
+      <w:r>
+        <w:t xml:space="preserve"> как и любой другой символ.</w:t>
       </w:r>
     </w:p>
     <w:p>
-      <w:pPr>
-        <w:jc w:val="center"/>
-      </w:pPr>
       <w:r>
         <w:t>Все остальное согласно заданию.</w:t>
       </w:r>
@@ -1427,7 +1423,7 @@
         <w:pStyle w:val="ae"/>
       </w:pPr>
       <w:r>
-        <w:t>ORG 0x584</w:t>
+        <w:t>ORG     0x28C</w:t>
       </w:r>
     </w:p>
     <w:p>
@@ -1435,20 +1431,36 @@
         <w:pStyle w:val="ae"/>
       </w:pPr>
       <w:r>
-        <w:t>ARD0: WORD 0</w:t>
-      </w:r>
+        <w:t xml:space="preserve">POINTER:        WORD    0x584 </w:t>
+      </w:r>
+      <w:proofErr w:type="gramStart"/>
+      <w:r>
+        <w:t xml:space="preserve">  ;</w:t>
+      </w:r>
+      <w:proofErr w:type="gramEnd"/>
+      <w:r>
+        <w:t xml:space="preserve"> 584 - </w:t>
+      </w:r>
+      <w:proofErr w:type="spellStart"/>
+      <w:r>
+        <w:t>len</w:t>
+      </w:r>
+      <w:proofErr w:type="spellEnd"/>
     </w:p>
     <w:p>
       <w:pPr>
         <w:pStyle w:val="ae"/>
       </w:pPr>
+      <w:r>
+        <w:t xml:space="preserve">                                ; 585 - stop symbol</w:t>
+      </w:r>
     </w:p>
     <w:p>
       <w:pPr>
         <w:pStyle w:val="ae"/>
       </w:pPr>
       <w:r>
-        <w:t>ORG 0x28C</w:t>
+        <w:t>ITER:           WORD    0</w:t>
       </w:r>
     </w:p>
     <w:p>
@@ -1456,41 +1468,52 @@
         <w:pStyle w:val="ae"/>
       </w:pPr>
       <w:r>
-        <w:t>POINTER: WORD 0x584</w:t>
+        <w:t>FLAG_SYM:       WORD    0x1</w:t>
       </w:r>
     </w:p>
     <w:p>
       <w:pPr>
         <w:pStyle w:val="ae"/>
       </w:pPr>
-      <w:r>
-        <w:t>ITER: WORD 0</w:t>
-      </w:r>
     </w:p>
     <w:p>
       <w:pPr>
         <w:pStyle w:val="ae"/>
       </w:pPr>
+      <w:r>
+        <w:t>INPUT_LEN:</w:t>
+      </w:r>
     </w:p>
     <w:p>
       <w:pPr>
         <w:pStyle w:val="ae"/>
       </w:pPr>
       <w:r>
-        <w:t>START:  CLA</w:t>
+        <w:t xml:space="preserve">        CALL    READ3</w:t>
       </w:r>
     </w:p>
     <w:p>
       <w:pPr>
         <w:pStyle w:val="ae"/>
       </w:pPr>
+      <w:r>
+        <w:t xml:space="preserve">        ST   </w:t>
+      </w:r>
+      <w:proofErr w:type="gramStart"/>
+      <w:r>
+        <w:t xml:space="preserve">   (</w:t>
+      </w:r>
+      <w:proofErr w:type="gramEnd"/>
+      <w:r>
+        <w:t>POINTER)+</w:t>
+      </w:r>
     </w:p>
     <w:p>
       <w:pPr>
         <w:pStyle w:val="ae"/>
       </w:pPr>
       <w:r>
-        <w:t>INPLEN: CALL READ</w:t>
+        <w:t xml:space="preserve">        INC</w:t>
       </w:r>
     </w:p>
     <w:p>
@@ -1498,7 +1521,7 @@
         <w:pStyle w:val="ae"/>
       </w:pPr>
       <w:r>
-        <w:t xml:space="preserve">        INC</w:t>
+        <w:t xml:space="preserve">        ST      ITER</w:t>
       </w:r>
     </w:p>
     <w:p>
@@ -1506,7 +1529,7 @@
         <w:pStyle w:val="ae"/>
       </w:pPr>
       <w:r>
-        <w:t xml:space="preserve">        ST ITER</w:t>
+        <w:t xml:space="preserve">        CLA</w:t>
       </w:r>
     </w:p>
     <w:p>
@@ -1514,7 +1537,7 @@
         <w:pStyle w:val="ae"/>
       </w:pPr>
       <w:r>
-        <w:t xml:space="preserve">        DEC</w:t>
+        <w:t xml:space="preserve">        CALL    READ3</w:t>
       </w:r>
     </w:p>
     <w:p>
@@ -1522,7 +1545,7 @@
         <w:pStyle w:val="ae"/>
       </w:pPr>
       <w:r>
-        <w:t>MAIN:</w:t>
+        <w:t xml:space="preserve">        JUMP    MAIN</w:t>
       </w:r>
     </w:p>
     <w:p>
@@ -1530,7 +1553,7 @@
         <w:pStyle w:val="ae"/>
       </w:pPr>
       <w:r>
-        <w:t xml:space="preserve">        ST (POINTER)+</w:t>
+        <w:t>FIRST_S:</w:t>
       </w:r>
     </w:p>
     <w:p>
@@ -1538,7 +1561,7 @@
         <w:pStyle w:val="ae"/>
       </w:pPr>
       <w:r>
-        <w:t xml:space="preserve">        LOOP ITER</w:t>
+        <w:t xml:space="preserve">        CALL    READ8</w:t>
       </w:r>
     </w:p>
     <w:p>
@@ -1546,7 +1569,7 @@
         <w:pStyle w:val="ae"/>
       </w:pPr>
       <w:r>
-        <w:t xml:space="preserve">        JUMP FIRSTWORD</w:t>
+        <w:t xml:space="preserve">        CMP     0x585</w:t>
       </w:r>
     </w:p>
     <w:p>
@@ -1554,7 +1577,7 @@
         <w:pStyle w:val="ae"/>
       </w:pPr>
       <w:r>
-        <w:t xml:space="preserve">        HLT</w:t>
+        <w:t xml:space="preserve">        BEQ     SECOND_P</w:t>
       </w:r>
     </w:p>
     <w:p>
@@ -1562,7 +1585,15 @@
         <w:pStyle w:val="ae"/>
       </w:pPr>
       <w:r>
-        <w:t>FIRSTWORD:</w:t>
+        <w:t xml:space="preserve">        ST   </w:t>
+      </w:r>
+      <w:proofErr w:type="gramStart"/>
+      <w:r>
+        <w:t xml:space="preserve">   (</w:t>
+      </w:r>
+      <w:proofErr w:type="gramEnd"/>
+      <w:r>
+        <w:t>POINTER)</w:t>
       </w:r>
     </w:p>
     <w:p>
@@ -1570,7 +1601,7 @@
         <w:pStyle w:val="ae"/>
       </w:pPr>
       <w:r>
-        <w:t xml:space="preserve">        LD ITER</w:t>
+        <w:t>SECOND_S:</w:t>
       </w:r>
     </w:p>
     <w:p>
@@ -1578,7 +1609,7 @@
         <w:pStyle w:val="ae"/>
       </w:pPr>
       <w:r>
-        <w:t xml:space="preserve">        DEC</w:t>
+        <w:t xml:space="preserve">        LD      ITER</w:t>
       </w:r>
     </w:p>
     <w:p>
@@ -1586,7 +1617,7 @@
         <w:pStyle w:val="ae"/>
       </w:pPr>
       <w:r>
-        <w:t xml:space="preserve">        ST ITER</w:t>
+        <w:t xml:space="preserve">        DEC</w:t>
       </w:r>
     </w:p>
     <w:p>
@@ -1594,7 +1625,7 @@
         <w:pStyle w:val="ae"/>
       </w:pPr>
       <w:r>
-        <w:t xml:space="preserve">        BEQ ENDWORD</w:t>
+        <w:t xml:space="preserve">        ST      ITER</w:t>
       </w:r>
     </w:p>
     <w:p>
@@ -1602,7 +1633,7 @@
         <w:pStyle w:val="ae"/>
       </w:pPr>
       <w:r>
-        <w:t xml:space="preserve">        CALL READ</w:t>
+        <w:t xml:space="preserve">        BEQ     FIRST_P</w:t>
       </w:r>
     </w:p>
     <w:p>
@@ -1610,7 +1641,7 @@
         <w:pStyle w:val="ae"/>
       </w:pPr>
       <w:r>
-        <w:t xml:space="preserve">        SWAB</w:t>
+        <w:t xml:space="preserve">        CLA</w:t>
       </w:r>
     </w:p>
     <w:p>
@@ -1618,7 +1649,7 @@
         <w:pStyle w:val="ae"/>
       </w:pPr>
       <w:r>
-        <w:t xml:space="preserve">        ST (POINTER)</w:t>
+        <w:t xml:space="preserve">        CALL    READ8</w:t>
       </w:r>
     </w:p>
     <w:p>
@@ -1626,7 +1657,7 @@
         <w:pStyle w:val="ae"/>
       </w:pPr>
       <w:r>
-        <w:t xml:space="preserve">        CALL READ</w:t>
+        <w:t xml:space="preserve">        CMP     0x585</w:t>
       </w:r>
     </w:p>
     <w:p>
@@ -1634,20 +1665,31 @@
         <w:pStyle w:val="ae"/>
       </w:pPr>
       <w:r>
-        <w:t xml:space="preserve">        JUMP MAIN</w:t>
+        <w:t xml:space="preserve">        BEQ     FIRST_P</w:t>
       </w:r>
     </w:p>
     <w:p>
       <w:pPr>
         <w:pStyle w:val="ae"/>
       </w:pPr>
+      <w:r>
+        <w:t xml:space="preserve">        SWAB</w:t>
+      </w:r>
     </w:p>
     <w:p>
       <w:pPr>
         <w:pStyle w:val="ae"/>
       </w:pPr>
       <w:r>
-        <w:t>ENDWORD:</w:t>
+        <w:t xml:space="preserve">        ADD  </w:t>
+      </w:r>
+      <w:proofErr w:type="gramStart"/>
+      <w:r>
+        <w:t xml:space="preserve">   (</w:t>
+      </w:r>
+      <w:proofErr w:type="gramEnd"/>
+      <w:r>
+        <w:t>POINTER)</w:t>
       </w:r>
     </w:p>
     <w:p>
@@ -1655,7 +1697,7 @@
         <w:pStyle w:val="ae"/>
       </w:pPr>
       <w:r>
-        <w:t xml:space="preserve">        LD ITER</w:t>
+        <w:t>MAIN:</w:t>
       </w:r>
     </w:p>
     <w:p>
@@ -1663,7 +1705,15 @@
         <w:pStyle w:val="ae"/>
       </w:pPr>
       <w:r>
-        <w:t xml:space="preserve">        INC</w:t>
+        <w:t xml:space="preserve">        ST   </w:t>
+      </w:r>
+      <w:proofErr w:type="gramStart"/>
+      <w:r>
+        <w:t xml:space="preserve">   (</w:t>
+      </w:r>
+      <w:proofErr w:type="gramEnd"/>
+      <w:r>
+        <w:t>POINTER)+</w:t>
       </w:r>
     </w:p>
     <w:p>
@@ -1671,7 +1721,7 @@
         <w:pStyle w:val="ae"/>
       </w:pPr>
       <w:r>
-        <w:t xml:space="preserve">        ST ITER</w:t>
+        <w:t xml:space="preserve">        LOOP    ITER</w:t>
       </w:r>
     </w:p>
     <w:p>
@@ -1679,7 +1729,7 @@
         <w:pStyle w:val="ae"/>
       </w:pPr>
       <w:r>
-        <w:t xml:space="preserve">        LD (POINTER)</w:t>
+        <w:t xml:space="preserve">        JUMP    FIRST_S</w:t>
       </w:r>
     </w:p>
     <w:p>
@@ -1687,29 +1737,37 @@
         <w:pStyle w:val="ae"/>
       </w:pPr>
       <w:r>
-        <w:t xml:space="preserve">        CALL READ</w:t>
+        <w:t xml:space="preserve">        JUMP    PRINT_LOOP</w:t>
       </w:r>
     </w:p>
     <w:p>
       <w:pPr>
         <w:pStyle w:val="ae"/>
       </w:pPr>
-      <w:r>
-        <w:t xml:space="preserve">        SWAB</w:t>
-      </w:r>
     </w:p>
     <w:p>
       <w:pPr>
         <w:pStyle w:val="ae"/>
       </w:pPr>
       <w:r>
-        <w:t xml:space="preserve">        JUMP MAIN</w:t>
+        <w:t>FIRST_P:</w:t>
       </w:r>
     </w:p>
     <w:p>
       <w:pPr>
         <w:pStyle w:val="ae"/>
       </w:pPr>
+      <w:r>
+        <w:t xml:space="preserve">        LD   </w:t>
+      </w:r>
+      <w:proofErr w:type="gramStart"/>
+      <w:r>
+        <w:t xml:space="preserve">   (</w:t>
+      </w:r>
+      <w:proofErr w:type="gramEnd"/>
+      <w:r>
+        <w:t>POINTER)</w:t>
+      </w:r>
     </w:p>
     <w:p>
       <w:pPr>
@@ -1717,7 +1775,7 @@
       </w:pPr>
       <w:r>
         <w:lastRenderedPageBreak/>
-        <w:t>READ:   IN 7</w:t>
+        <w:t xml:space="preserve">        SWAB</w:t>
       </w:r>
     </w:p>
     <w:p>
@@ -1725,7 +1783,7 @@
         <w:pStyle w:val="ae"/>
       </w:pPr>
       <w:r>
-        <w:t xml:space="preserve">        AND #0x40</w:t>
+        <w:t xml:space="preserve">        JUMP    SHOW</w:t>
       </w:r>
     </w:p>
     <w:p>
@@ -1733,7 +1791,7 @@
         <w:pStyle w:val="ae"/>
       </w:pPr>
       <w:r>
-        <w:t xml:space="preserve">        BEQ READ</w:t>
+        <w:t>SECOND_P:</w:t>
       </w:r>
     </w:p>
     <w:p>
@@ -1741,7 +1799,7 @@
         <w:pStyle w:val="ae"/>
       </w:pPr>
       <w:r>
-        <w:t xml:space="preserve">        LD (POINTER)</w:t>
+        <w:t xml:space="preserve">        LD      -(POINTER)</w:t>
       </w:r>
     </w:p>
     <w:p>
@@ -1749,21 +1807,381 @@
         <w:pStyle w:val="ae"/>
       </w:pPr>
       <w:r>
-        <w:t xml:space="preserve">        IN 6</w:t>
+        <w:t xml:space="preserve">        JUMP    SHOW</w:t>
       </w:r>
     </w:p>
     <w:p>
       <w:pPr>
         <w:pStyle w:val="ae"/>
+      </w:pPr>
+      <w:r>
+        <w:t>SHOW:</w:t>
+      </w:r>
+    </w:p>
+    <w:p>
+      <w:pPr>
+        <w:pStyle w:val="ae"/>
+      </w:pPr>
+      <w:r>
+        <w:t xml:space="preserve">        ; ASR</w:t>
+      </w:r>
+    </w:p>
+    <w:p>
+      <w:pPr>
+        <w:pStyle w:val="ae"/>
+      </w:pPr>
+      <w:r>
+        <w:t xml:space="preserve">        ; ASR</w:t>
+      </w:r>
+    </w:p>
+    <w:p>
+      <w:pPr>
+        <w:pStyle w:val="ae"/>
+      </w:pPr>
+      <w:r>
+        <w:t xml:space="preserve">        ; ASR</w:t>
+      </w:r>
+    </w:p>
+    <w:p>
+      <w:pPr>
+        <w:pStyle w:val="ae"/>
+      </w:pPr>
+      <w:r>
+        <w:t xml:space="preserve">        ; ASR</w:t>
+      </w:r>
+    </w:p>
+    <w:p>
+      <w:pPr>
+        <w:pStyle w:val="ae"/>
+      </w:pPr>
+      <w:r>
+        <w:t xml:space="preserve">        ; CMP     0x1E</w:t>
+      </w:r>
+    </w:p>
+    <w:p>
+      <w:pPr>
+        <w:pStyle w:val="ae"/>
+      </w:pPr>
+      <w:r>
+        <w:t xml:space="preserve">        ; BLT     PRINT_LOOP</w:t>
+      </w:r>
+    </w:p>
+    <w:p>
+      <w:pPr>
+        <w:pStyle w:val="ae"/>
+      </w:pPr>
+      <w:r>
+        <w:t xml:space="preserve">        ; CMP     0x28</w:t>
+      </w:r>
+    </w:p>
+    <w:p>
+      <w:pPr>
+        <w:pStyle w:val="ae"/>
+      </w:pPr>
+      <w:r>
+        <w:t xml:space="preserve">        ; BGE     PRINT_LOOP</w:t>
+      </w:r>
+    </w:p>
+    <w:p>
+      <w:pPr>
+        <w:pStyle w:val="ae"/>
+      </w:pPr>
+      <w:r>
+        <w:t xml:space="preserve">        PUSH</w:t>
+      </w:r>
+    </w:p>
+    <w:p>
+      <w:pPr>
+        <w:pStyle w:val="ae"/>
+      </w:pPr>
+      <w:r>
+        <w:t xml:space="preserve">        CALL    PRINT</w:t>
+      </w:r>
+    </w:p>
+    <w:p>
+      <w:pPr>
+        <w:pStyle w:val="ae"/>
+      </w:pPr>
+      <w:r>
+        <w:t xml:space="preserve">        POP</w:t>
+      </w:r>
+    </w:p>
+    <w:p>
+      <w:pPr>
+        <w:pStyle w:val="ae"/>
+      </w:pPr>
+      <w:r>
+        <w:t>PRINT_LOOP:</w:t>
+      </w:r>
+    </w:p>
+    <w:p>
+      <w:pPr>
+        <w:pStyle w:val="ae"/>
+      </w:pPr>
+      <w:r>
+        <w:t xml:space="preserve">        LD      POINTER</w:t>
+      </w:r>
+    </w:p>
+    <w:p>
+      <w:pPr>
+        <w:pStyle w:val="ae"/>
+      </w:pPr>
+      <w:r>
+        <w:t xml:space="preserve">        DEC</w:t>
+      </w:r>
+    </w:p>
+    <w:p>
+      <w:pPr>
+        <w:pStyle w:val="ae"/>
+      </w:pPr>
+      <w:r>
+        <w:t xml:space="preserve">        CMP     0x585</w:t>
+      </w:r>
+    </w:p>
+    <w:p>
+      <w:pPr>
+        <w:pStyle w:val="ae"/>
+      </w:pPr>
+      <w:r>
+        <w:t xml:space="preserve">        BEQ     EXIT</w:t>
+      </w:r>
+    </w:p>
+    <w:p>
+      <w:pPr>
+        <w:pStyle w:val="ae"/>
+      </w:pPr>
+      <w:r>
+        <w:t xml:space="preserve">        LD      FLAG_SYM</w:t>
+      </w:r>
+    </w:p>
+    <w:p>
+      <w:pPr>
+        <w:pStyle w:val="ae"/>
+      </w:pPr>
+      <w:r>
+        <w:t xml:space="preserve">        NOT</w:t>
+      </w:r>
+    </w:p>
+    <w:p>
+      <w:pPr>
+        <w:pStyle w:val="ae"/>
+      </w:pPr>
+      <w:r>
+        <w:t xml:space="preserve">        ST      FLAG_SYM</w:t>
+      </w:r>
+    </w:p>
+    <w:p>
+      <w:pPr>
+        <w:pStyle w:val="ae"/>
+      </w:pPr>
+      <w:r>
+        <w:t xml:space="preserve">        BEQ     SECOND_P</w:t>
+      </w:r>
+    </w:p>
+    <w:p>
+      <w:pPr>
+        <w:pStyle w:val="ae"/>
+      </w:pPr>
+      <w:r>
+        <w:t xml:space="preserve">        JUMP    FIRST_P</w:t>
+      </w:r>
+    </w:p>
+    <w:p>
+      <w:pPr>
+        <w:pStyle w:val="ae"/>
+      </w:pPr>
+      <w:r>
+        <w:t>EXIT:   HLT</w:t>
+      </w:r>
+    </w:p>
+    <w:p>
+      <w:pPr>
+        <w:pStyle w:val="ae"/>
+      </w:pPr>
+    </w:p>
+    <w:p>
+      <w:pPr>
+        <w:pStyle w:val="ae"/>
+      </w:pPr>
+      <w:r>
+        <w:t>READ3:</w:t>
+      </w:r>
+    </w:p>
+    <w:p>
+      <w:pPr>
+        <w:pStyle w:val="ae"/>
+      </w:pPr>
+      <w:r>
+        <w:t xml:space="preserve">        IN      7</w:t>
+      </w:r>
+    </w:p>
+    <w:p>
+      <w:pPr>
+        <w:pStyle w:val="ae"/>
+      </w:pPr>
+      <w:r>
+        <w:t xml:space="preserve">        AND     #0x40</w:t>
+      </w:r>
+    </w:p>
+    <w:p>
+      <w:pPr>
+        <w:pStyle w:val="ae"/>
+      </w:pPr>
+      <w:r>
+        <w:t xml:space="preserve">        BEQ     READ3</w:t>
+      </w:r>
+    </w:p>
+    <w:p>
+      <w:pPr>
+        <w:pStyle w:val="ae"/>
+      </w:pPr>
+      <w:r>
+        <w:t xml:space="preserve">        IN      6</w:t>
+      </w:r>
+    </w:p>
+    <w:p>
+      <w:pPr>
+        <w:pStyle w:val="ae"/>
+      </w:pPr>
+      <w:r>
+        <w:t xml:space="preserve">        RET</w:t>
+      </w:r>
+    </w:p>
+    <w:p>
+      <w:pPr>
+        <w:pStyle w:val="ae"/>
+      </w:pPr>
+    </w:p>
+    <w:p>
+      <w:pPr>
+        <w:pStyle w:val="ae"/>
+      </w:pPr>
+      <w:r>
+        <w:t>READ8:</w:t>
+      </w:r>
+    </w:p>
+    <w:p>
+      <w:pPr>
+        <w:pStyle w:val="ae"/>
+      </w:pPr>
+      <w:r>
+        <w:t xml:space="preserve">        IN      0x19</w:t>
+      </w:r>
+    </w:p>
+    <w:p>
+      <w:pPr>
+        <w:pStyle w:val="ae"/>
+      </w:pPr>
+      <w:r>
+        <w:t xml:space="preserve">        AND     #0x40</w:t>
+      </w:r>
+    </w:p>
+    <w:p>
+      <w:pPr>
+        <w:pStyle w:val="ae"/>
+      </w:pPr>
+      <w:r>
+        <w:t xml:space="preserve">        BEQ     READ8</w:t>
+      </w:r>
+    </w:p>
+    <w:p>
+      <w:pPr>
+        <w:pStyle w:val="ae"/>
+      </w:pPr>
+      <w:r>
+        <w:t xml:space="preserve">        IN      0x18</w:t>
+      </w:r>
+    </w:p>
+    <w:p>
+      <w:pPr>
+        <w:pStyle w:val="ae"/>
+      </w:pPr>
+      <w:r>
+        <w:t xml:space="preserve">        RET</w:t>
+      </w:r>
+    </w:p>
+    <w:p>
+      <w:pPr>
+        <w:pStyle w:val="ae"/>
+      </w:pPr>
+    </w:p>
+    <w:p>
+      <w:pPr>
+        <w:pStyle w:val="ae"/>
+      </w:pPr>
+      <w:r>
+        <w:t>PRINT:</w:t>
+      </w:r>
+    </w:p>
+    <w:p>
+      <w:pPr>
+        <w:pStyle w:val="ae"/>
+      </w:pPr>
+      <w:r>
+        <w:t xml:space="preserve">        IN      0xD</w:t>
+      </w:r>
+    </w:p>
+    <w:p>
+      <w:pPr>
+        <w:pStyle w:val="ae"/>
+      </w:pPr>
+      <w:r>
+        <w:t xml:space="preserve">        AND     #0x40</w:t>
+      </w:r>
+    </w:p>
+    <w:p>
+      <w:pPr>
+        <w:pStyle w:val="ae"/>
+      </w:pPr>
+      <w:r>
+        <w:t xml:space="preserve">        BEQ     PRINT</w:t>
+      </w:r>
+    </w:p>
+    <w:p>
+      <w:pPr>
+        <w:pStyle w:val="ae"/>
+      </w:pPr>
+      <w:r>
+        <w:t xml:space="preserve">        LD $1</w:t>
+      </w:r>
+    </w:p>
+    <w:p>
+      <w:pPr>
+        <w:pStyle w:val="ae"/>
+      </w:pPr>
+      <w:r>
+        <w:tab/>
+      </w:r>
+      <w:r>
+        <w:t xml:space="preserve"> </w:t>
+      </w:r>
+      <w:r>
+        <w:t>OUT     0xC</w:t>
+      </w:r>
+    </w:p>
+    <w:p>
+      <w:pPr>
+        <w:pStyle w:val="ae"/>
+      </w:pPr>
+      <w:r>
+        <w:tab/>
+      </w:r>
+      <w:r>
+        <w:t xml:space="preserve"> </w:t>
+      </w:r>
+      <w:r>
+        <w:t>RET</w:t>
+      </w:r>
+    </w:p>
+    <w:p>
+      <w:pPr>
+        <w:pStyle w:val="ae"/>
+      </w:pPr>
+      <w:r>
         <w:rPr>
           <w:lang w:val="ru-RU"/>
         </w:rPr>
-      </w:pPr>
-      <w:r>
-        <w:rPr>
-          <w:lang w:val="ru-RU"/>
-        </w:rPr>
-        <w:t>        RET</w:t>
+        <w:t xml:space="preserve">       </w:t>
       </w:r>
     </w:p>
     <w:p>
@@ -1809,6 +2227,7 @@
                 <w:b/>
                 <w:bCs/>
               </w:rPr>
+              <w:lastRenderedPageBreak/>
               <w:t>Адрес</w:t>
             </w:r>
           </w:p>
@@ -3276,13 +3695,7 @@
               <w:rPr>
                 <w:lang w:val="en-US"/>
               </w:rPr>
-              <w:t>DE0</w:t>
-            </w:r>
-            <w:r>
-              <w:rPr>
-                <w:lang w:val="en-US"/>
-              </w:rPr>
-              <w:t>B</w:t>
+              <w:t>DE0B</w:t>
             </w:r>
           </w:p>
         </w:tc>
@@ -3470,13 +3883,7 @@
               <w:rPr>
                 <w:lang w:val="en-US"/>
               </w:rPr>
-              <w:t>E8E</w:t>
-            </w:r>
-            <w:r>
-              <w:rPr>
-                <w:lang w:val="en-US"/>
-              </w:rPr>
-              <w:t>E</w:t>
+              <w:t>E8EE</w:t>
             </w:r>
           </w:p>
         </w:tc>
@@ -4251,7 +4658,6 @@
               <w:rPr>
                 <w:lang w:val="en-US"/>
               </w:rPr>
-              <w:lastRenderedPageBreak/>
               <w:t>2A6</w:t>
             </w:r>
           </w:p>
@@ -4783,6 +5189,7 @@
               <w:rPr>
                 <w:lang w:val="en-US"/>
               </w:rPr>
+              <w:lastRenderedPageBreak/>
               <w:t>2AC</w:t>
             </w:r>
           </w:p>
@@ -5905,7 +6312,6 @@
         </w:rPr>
       </w:pPr>
       <w:r>
-        <w:lastRenderedPageBreak/>
         <w:t>Указатель элемента списка</w:t>
       </w:r>
       <w:r>
@@ -6011,6 +6417,7 @@
         <w:ind w:firstLine="0"/>
       </w:pPr>
       <w:r>
+        <w:lastRenderedPageBreak/>
         <w:t xml:space="preserve">Ячейка памяти </w:t>
       </w:r>
       <w:r>
@@ -6189,7 +6596,15 @@
         <w:ind w:firstLine="0"/>
       </w:pPr>
       <w:r>
-        <w:t>Ячейка памяти  584 – ячейка с данными о длине строки</w:t>
+        <w:t xml:space="preserve">Ячейка </w:t>
+      </w:r>
+      <w:proofErr w:type="gramStart"/>
+      <w:r>
+        <w:t>памяти  584</w:t>
+      </w:r>
+      <w:proofErr w:type="gramEnd"/>
+      <w:r>
+        <w:t xml:space="preserve"> – ячейка с данными о длине строки</w:t>
       </w:r>
     </w:p>
     <w:p>
@@ -6197,7 +6612,15 @@
         <w:ind w:firstLine="0"/>
       </w:pPr>
       <w:r>
-        <w:t>Ячейка памяти  585 – первая ячейка списка с данными строки</w:t>
+        <w:t xml:space="preserve">Ячейка </w:t>
+      </w:r>
+      <w:proofErr w:type="gramStart"/>
+      <w:r>
+        <w:t>памяти  585</w:t>
+      </w:r>
+      <w:proofErr w:type="gramEnd"/>
+      <w:r>
+        <w:t xml:space="preserve"> – первая ячейка списка с данными строки</w:t>
       </w:r>
     </w:p>
     <w:p>
@@ -7627,7 +8050,6 @@
               <w:rPr>
                 <w:sz w:val="22"/>
               </w:rPr>
-              <w:lastRenderedPageBreak/>
               <w:t>29F</w:t>
             </w:r>
           </w:p>
@@ -9832,6 +10254,7 @@
               <w:rPr>
                 <w:sz w:val="22"/>
               </w:rPr>
+              <w:lastRenderedPageBreak/>
               <w:t>292</w:t>
             </w:r>
           </w:p>

</xml_diff>